<commit_message>
pdf aus spezifikation erstellt
</commit_message>
<xml_diff>
--- a/ITP_Dokumente/Spezifikation.docx
+++ b/ITP_Dokumente/Spezifikation.docx
@@ -1,6 +1,6 @@
 
 <file path=word/document.xml><?xml version="1.0" encoding="utf-8"?>
-<w:document xmlns:wpc="http://schemas.microsoft.com/office/word/2010/wordprocessingCanvas" xmlns:cx="http://schemas.microsoft.com/office/drawing/2014/chartex" xmlns:cx1="http://schemas.microsoft.com/office/drawing/2015/9/8/chartex" xmlns:cx2="http://schemas.microsoft.com/office/drawing/2015/10/21/chartex" xmlns:cx3="http://schemas.microsoft.com/office/drawing/2016/5/9/chartex" xmlns:cx4="http://schemas.microsoft.com/office/drawing/2016/5/10/chartex" xmlns:cx5="http://schemas.microsoft.com/office/drawing/2016/5/11/chartex" xmlns:mc="http://schemas.openxmlformats.org/markup-compatibility/2006" xmlns:o="urn:schemas-microsoft-com:office:office" xmlns:r="http://schemas.openxmlformats.org/officeDocument/2006/relationships" xmlns:m="http://schemas.openxmlformats.org/officeDocument/2006/math" xmlns:v="urn:schemas-microsoft-com:vml" xmlns:wp14="http://schemas.microsoft.com/office/word/2010/wordprocessingDrawing" xmlns:wp="http://schemas.openxmlformats.org/drawingml/2006/wordprocessingDrawing" xmlns:w10="urn:schemas-microsoft-com:office:word" xmlns:w="http://schemas.openxmlformats.org/wordprocessingml/2006/main" xmlns:w14="http://schemas.microsoft.com/office/word/2010/wordml" xmlns:w15="http://schemas.microsoft.com/office/word/2012/wordml" xmlns:w16se="http://schemas.microsoft.com/office/word/2015/wordml/symex" xmlns:wpg="http://schemas.microsoft.com/office/word/2010/wordprocessingGroup" xmlns:wpi="http://schemas.microsoft.com/office/word/2010/wordprocessingInk" xmlns:wne="http://schemas.microsoft.com/office/word/2006/wordml" xmlns:wps="http://schemas.microsoft.com/office/word/2010/wordprocessingShape" mc:Ignorable="w14 w15 w16se wp14">
+<w:document xmlns:wpc="http://schemas.microsoft.com/office/word/2010/wordprocessingCanvas" xmlns:cx="http://schemas.microsoft.com/office/drawing/2014/chartex" xmlns:cx1="http://schemas.microsoft.com/office/drawing/2015/9/8/chartex" xmlns:cx2="http://schemas.microsoft.com/office/drawing/2015/10/21/chartex" xmlns:cx3="http://schemas.microsoft.com/office/drawing/2016/5/9/chartex" xmlns:cx4="http://schemas.microsoft.com/office/drawing/2016/5/10/chartex" xmlns:cx5="http://schemas.microsoft.com/office/drawing/2016/5/11/chartex" xmlns:cx6="http://schemas.microsoft.com/office/drawing/2016/5/12/chartex" xmlns:cx7="http://schemas.microsoft.com/office/drawing/2016/5/13/chartex" xmlns:cx8="http://schemas.microsoft.com/office/drawing/2016/5/14/chartex" xmlns:mc="http://schemas.openxmlformats.org/markup-compatibility/2006" xmlns:o="urn:schemas-microsoft-com:office:office" xmlns:r="http://schemas.openxmlformats.org/officeDocument/2006/relationships" xmlns:m="http://schemas.openxmlformats.org/officeDocument/2006/math" xmlns:v="urn:schemas-microsoft-com:vml" xmlns:wp14="http://schemas.microsoft.com/office/word/2010/wordprocessingDrawing" xmlns:wp="http://schemas.openxmlformats.org/drawingml/2006/wordprocessingDrawing" xmlns:w10="urn:schemas-microsoft-com:office:word" xmlns:w="http://schemas.openxmlformats.org/wordprocessingml/2006/main" xmlns:w14="http://schemas.microsoft.com/office/word/2010/wordml" xmlns:w15="http://schemas.microsoft.com/office/word/2012/wordml" xmlns:w16se="http://schemas.microsoft.com/office/word/2015/wordml/symex" xmlns:wpg="http://schemas.microsoft.com/office/word/2010/wordprocessingGroup" xmlns:wpi="http://schemas.microsoft.com/office/word/2010/wordprocessingInk" xmlns:wne="http://schemas.microsoft.com/office/word/2006/wordml" xmlns:wps="http://schemas.microsoft.com/office/word/2010/wordprocessingShape" mc:Ignorable="w14 w15 w16se wp14">
   <w:body>
     <w:bookmarkStart w:id="0" w:name="_Hlk479166083" w:displacedByCustomXml="next"/>
     <w:bookmarkEnd w:id="0" w:displacedByCustomXml="next"/>
@@ -350,7 +350,7 @@
                   </wp:anchor>
                 </w:drawing>
               </mc:Choice>
-              <mc:Fallback xmlns:cx8="http://schemas.microsoft.com/office/drawing/2016/5/14/chartex" xmlns:cx7="http://schemas.microsoft.com/office/drawing/2016/5/13/chartex" xmlns:cx6="http://schemas.microsoft.com/office/drawing/2016/5/12/chartex">
+              <mc:Fallback>
                 <w:pict>
                   <v:group id="Gruppe 193" o:spid="_x0000_s1026" style="position:absolute;margin-left:0;margin-top:0;width:540.55pt;height:718.4pt;z-index:-251657216;mso-width-percent:882;mso-height-percent:909;mso-position-horizontal:center;mso-position-horizontal-relative:page;mso-position-vertical:center;mso-position-vertical-relative:page;mso-width-percent:882;mso-height-percent:909" coordsize="68648,91235" o:gfxdata="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">
                     <v:rect id="Rechteck 194" o:spid="_x0000_s1027" style="position:absolute;width:68580;height:13716;visibility:visible;mso-wrap-style:square;v-text-anchor:middle" o:gfxdata="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" fillcolor="#4472c4 [3204]" stroked="f" strokeweight="1pt"/>
@@ -11408,6 +11408,10 @@
       </w:pPr>
       <w:bookmarkStart w:id="69" w:name="_Toc479174234"/>
       <w:r>
+        <w:rPr>
+          <w:noProof/>
+          <w:lang w:val="de-AT" w:eastAsia="de-AT"/>
+        </w:rPr>
         <w:lastRenderedPageBreak/>
         <w:drawing>
           <wp:anchor distT="0" distB="0" distL="114300" distR="114300" simplePos="0" relativeHeight="251664384" behindDoc="0" locked="0" layoutInCell="1" allowOverlap="1">
@@ -11478,24 +11482,45 @@
       <w:bookmarkEnd w:id="69"/>
     </w:p>
     <w:p>
-      <w:r>
+      <w:pPr>
+        <w:rPr>
+          <w:rFonts w:asciiTheme="majorHAnsi" w:hAnsiTheme="majorHAnsi" w:cstheme="majorHAnsi"/>
+        </w:rPr>
+      </w:pPr>
+      <w:r>
+        <w:rPr>
+          <w:rFonts w:asciiTheme="majorHAnsi" w:hAnsiTheme="majorHAnsi" w:cstheme="majorHAnsi"/>
+        </w:rPr>
         <w:t>Da wir ein agiles Projektmanagement verfolgen, werden diverse Daten fortführend eingefügt, wie z.B. „Google API testen“ oder „Java Crashkurs“.</w:t>
       </w:r>
     </w:p>
     <w:p>
-      <w:r>
+      <w:pPr>
+        <w:rPr>
+          <w:rFonts w:asciiTheme="majorHAnsi" w:hAnsiTheme="majorHAnsi" w:cstheme="majorHAnsi"/>
+        </w:rPr>
+      </w:pPr>
+      <w:r>
+        <w:rPr>
+          <w:rFonts w:asciiTheme="majorHAnsi" w:hAnsiTheme="majorHAnsi" w:cstheme="majorHAnsi"/>
+        </w:rPr>
         <w:t>Selbiges gilt für die Meetings, deren Anzahl uns bereits bekannt ist, jedoch noch keine Details.</w:t>
       </w:r>
     </w:p>
     <w:p>
-      <w:r>
-        <w:t>Für die</w:t>
+      <w:pPr>
+        <w:rPr>
+          <w:rFonts w:asciiTheme="majorHAnsi" w:hAnsiTheme="majorHAnsi" w:cstheme="majorHAnsi"/>
+        </w:rPr>
+      </w:pPr>
+      <w:r>
+        <w:rPr>
+          <w:rFonts w:asciiTheme="majorHAnsi" w:hAnsiTheme="majorHAnsi" w:cstheme="majorHAnsi"/>
+        </w:rPr>
+        <w:t>Für die interne Kommunikation und Synchronisation verwenden wir TRELLO.</w:t>
       </w:r>
       <w:bookmarkStart w:id="70" w:name="_GoBack"/>
       <w:bookmarkEnd w:id="70"/>
-      <w:r>
-        <w:t xml:space="preserve"> interne Kommunikation und Synchronisation verwenden wir TRELLO.</w:t>
-      </w:r>
     </w:p>
     <w:sectPr>
       <w:pgSz w:w="11906" w:h="16838"/>
@@ -11510,7 +11535,7 @@
 </file>
 
 <file path=word/numbering.xml><?xml version="1.0" encoding="utf-8"?>
-<w:numbering xmlns:wpc="http://schemas.microsoft.com/office/word/2010/wordprocessingCanvas" xmlns:cx="http://schemas.microsoft.com/office/drawing/2014/chartex" xmlns:cx1="http://schemas.microsoft.com/office/drawing/2015/9/8/chartex" xmlns:cx2="http://schemas.microsoft.com/office/drawing/2015/10/21/chartex" xmlns:cx3="http://schemas.microsoft.com/office/drawing/2016/5/9/chartex" xmlns:cx4="http://schemas.microsoft.com/office/drawing/2016/5/10/chartex" xmlns:cx5="http://schemas.microsoft.com/office/drawing/2016/5/11/chartex" xmlns:mc="http://schemas.openxmlformats.org/markup-compatibility/2006" xmlns:o="urn:schemas-microsoft-com:office:office" xmlns:r="http://schemas.openxmlformats.org/officeDocument/2006/relationships" xmlns:m="http://schemas.openxmlformats.org/officeDocument/2006/math" xmlns:v="urn:schemas-microsoft-com:vml" xmlns:wp14="http://schemas.microsoft.com/office/word/2010/wordprocessingDrawing" xmlns:wp="http://schemas.openxmlformats.org/drawingml/2006/wordprocessingDrawing" xmlns:w10="urn:schemas-microsoft-com:office:word" xmlns:w="http://schemas.openxmlformats.org/wordprocessingml/2006/main" xmlns:w14="http://schemas.microsoft.com/office/word/2010/wordml" xmlns:w15="http://schemas.microsoft.com/office/word/2012/wordml" xmlns:w16se="http://schemas.microsoft.com/office/word/2015/wordml/symex" xmlns:wpg="http://schemas.microsoft.com/office/word/2010/wordprocessingGroup" xmlns:wpi="http://schemas.microsoft.com/office/word/2010/wordprocessingInk" xmlns:wne="http://schemas.microsoft.com/office/word/2006/wordml" xmlns:wps="http://schemas.microsoft.com/office/word/2010/wordprocessingShape" mc:Ignorable="w14 w15 w16se wp14">
+<w:numbering xmlns:wpc="http://schemas.microsoft.com/office/word/2010/wordprocessingCanvas" xmlns:cx="http://schemas.microsoft.com/office/drawing/2014/chartex" xmlns:cx1="http://schemas.microsoft.com/office/drawing/2015/9/8/chartex" xmlns:cx2="http://schemas.microsoft.com/office/drawing/2015/10/21/chartex" xmlns:cx3="http://schemas.microsoft.com/office/drawing/2016/5/9/chartex" xmlns:cx4="http://schemas.microsoft.com/office/drawing/2016/5/10/chartex" xmlns:cx5="http://schemas.microsoft.com/office/drawing/2016/5/11/chartex" xmlns:cx6="http://schemas.microsoft.com/office/drawing/2016/5/12/chartex" xmlns:cx7="http://schemas.microsoft.com/office/drawing/2016/5/13/chartex" xmlns:cx8="http://schemas.microsoft.com/office/drawing/2016/5/14/chartex" xmlns:mc="http://schemas.openxmlformats.org/markup-compatibility/2006" xmlns:o="urn:schemas-microsoft-com:office:office" xmlns:r="http://schemas.openxmlformats.org/officeDocument/2006/relationships" xmlns:m="http://schemas.openxmlformats.org/officeDocument/2006/math" xmlns:v="urn:schemas-microsoft-com:vml" xmlns:wp14="http://schemas.microsoft.com/office/word/2010/wordprocessingDrawing" xmlns:wp="http://schemas.openxmlformats.org/drawingml/2006/wordprocessingDrawing" xmlns:w10="urn:schemas-microsoft-com:office:word" xmlns:w="http://schemas.openxmlformats.org/wordprocessingml/2006/main" xmlns:w14="http://schemas.microsoft.com/office/word/2010/wordml" xmlns:w15="http://schemas.microsoft.com/office/word/2012/wordml" xmlns:w16se="http://schemas.microsoft.com/office/word/2015/wordml/symex" xmlns:wpg="http://schemas.microsoft.com/office/word/2010/wordprocessingGroup" xmlns:wpi="http://schemas.microsoft.com/office/word/2010/wordprocessingInk" xmlns:wne="http://schemas.microsoft.com/office/word/2006/wordml" xmlns:wps="http://schemas.microsoft.com/office/word/2010/wordprocessingShape" mc:Ignorable="w14 w15 w16se wp14">
   <w:abstractNum w:abstractNumId="0" w15:restartNumberingAfterBreak="0">
     <w:nsid w:val="21EB7508"/>
     <w:multiLevelType w:val="hybridMultilevel"/>
@@ -24177,7 +24202,7 @@
 </file>
 
 <file path=customXml/itemProps1.xml><?xml version="1.0" encoding="utf-8"?>
-<ds:datastoreItem xmlns:ds="http://schemas.openxmlformats.org/officeDocument/2006/customXml" ds:itemID="{6FD347BD-9001-45A0-B01C-8EB77EDC79FD}">
+<ds:datastoreItem xmlns:ds="http://schemas.openxmlformats.org/officeDocument/2006/customXml" ds:itemID="{AC5154B0-BDBF-45FF-B8A9-B443D708218B}">
   <ds:schemaRefs>
     <ds:schemaRef ds:uri="http://schemas.openxmlformats.org/officeDocument/2006/bibliography"/>
   </ds:schemaRefs>

</xml_diff>

<commit_message>
Fehler in  Spezifikation ausgebessert
</commit_message>
<xml_diff>
--- a/ITP_Dokumente/Spezifikation.docx
+++ b/ITP_Dokumente/Spezifikation.docx
@@ -168,14 +168,71 @@
                                           <w:color w:val="FFFFFF" w:themeColor="background1"/>
                                           <w:lang w:val="en-GB"/>
                                         </w:rPr>
-                                        <w:t>Andre Rivera Arboleda</w:t>
+                                        <w:t xml:space="preserve">Andre Rivera </w:t>
                                       </w:r>
+                                      <w:proofErr w:type="spellStart"/>
                                       <w:r>
                                         <w:rPr>
                                           <w:color w:val="FFFFFF" w:themeColor="background1"/>
                                           <w:lang w:val="en-GB"/>
                                         </w:rPr>
-                                        <w:t>, Johannes Fessler, Bjorna Kalaja, Miel Satrapa</w:t>
+                                        <w:t>Arboleda</w:t>
+                                      </w:r>
+                                      <w:proofErr w:type="spellEnd"/>
+                                      <w:r>
+                                        <w:rPr>
+                                          <w:color w:val="FFFFFF" w:themeColor="background1"/>
+                                          <w:lang w:val="en-GB"/>
+                                        </w:rPr>
+                                        <w:t xml:space="preserve">, Johannes </w:t>
+                                      </w:r>
+                                      <w:proofErr w:type="spellStart"/>
+                                      <w:r>
+                                        <w:rPr>
+                                          <w:color w:val="FFFFFF" w:themeColor="background1"/>
+                                          <w:lang w:val="en-GB"/>
+                                        </w:rPr>
+                                        <w:t>Fessler</w:t>
+                                      </w:r>
+                                      <w:proofErr w:type="spellEnd"/>
+                                      <w:r>
+                                        <w:rPr>
+                                          <w:color w:val="FFFFFF" w:themeColor="background1"/>
+                                          <w:lang w:val="en-GB"/>
+                                        </w:rPr>
+                                        <w:t xml:space="preserve">, </w:t>
+                                      </w:r>
+                                      <w:proofErr w:type="spellStart"/>
+                                      <w:r>
+                                        <w:rPr>
+                                          <w:color w:val="FFFFFF" w:themeColor="background1"/>
+                                          <w:lang w:val="en-GB"/>
+                                        </w:rPr>
+                                        <w:t>Bjorna</w:t>
+                                      </w:r>
+                                      <w:proofErr w:type="spellEnd"/>
+                                      <w:r>
+                                        <w:rPr>
+                                          <w:color w:val="FFFFFF" w:themeColor="background1"/>
+                                          <w:lang w:val="en-GB"/>
+                                        </w:rPr>
+                                        <w:t xml:space="preserve"> </w:t>
+                                      </w:r>
+                                      <w:proofErr w:type="spellStart"/>
+                                      <w:r>
+                                        <w:rPr>
+                                          <w:color w:val="FFFFFF" w:themeColor="background1"/>
+                                          <w:lang w:val="en-GB"/>
+                                        </w:rPr>
+                                        <w:t>Kalaja</w:t>
+                                      </w:r>
+                                      <w:proofErr w:type="spellEnd"/>
+                                      <w:r>
+                                        <w:rPr>
+                                          <w:color w:val="FFFFFF" w:themeColor="background1"/>
+                                          <w:lang w:val="en-GB"/>
+                                        </w:rPr>
+                                        <w:t>, Miel Satrapa</w:t>
                                       </w:r>
                                     </w:p>
                                   </w:sdtContent>
@@ -386,14 +443,71 @@
                                     <w:color w:val="FFFFFF" w:themeColor="background1"/>
                                     <w:lang w:val="en-GB"/>
                                   </w:rPr>
-                                  <w:t>Andre Rivera Arboleda</w:t>
+                                  <w:t xml:space="preserve">Andre Rivera </w:t>
                                 </w:r>
+                                <w:proofErr w:type="spellStart"/>
                                 <w:r>
                                   <w:rPr>
                                     <w:color w:val="FFFFFF" w:themeColor="background1"/>
                                     <w:lang w:val="en-GB"/>
                                   </w:rPr>
-                                  <w:t>, Johannes Fessler, Bjorna Kalaja, Miel Satrapa</w:t>
+                                  <w:t>Arboleda</w:t>
+                                </w:r>
+                                <w:proofErr w:type="spellEnd"/>
+                                <w:r>
+                                  <w:rPr>
+                                    <w:color w:val="FFFFFF" w:themeColor="background1"/>
+                                    <w:lang w:val="en-GB"/>
+                                  </w:rPr>
+                                  <w:t xml:space="preserve">, Johannes </w:t>
+                                </w:r>
+                                <w:proofErr w:type="spellStart"/>
+                                <w:r>
+                                  <w:rPr>
+                                    <w:color w:val="FFFFFF" w:themeColor="background1"/>
+                                    <w:lang w:val="en-GB"/>
+                                  </w:rPr>
+                                  <w:t>Fessler</w:t>
+                                </w:r>
+                                <w:proofErr w:type="spellEnd"/>
+                                <w:r>
+                                  <w:rPr>
+                                    <w:color w:val="FFFFFF" w:themeColor="background1"/>
+                                    <w:lang w:val="en-GB"/>
+                                  </w:rPr>
+                                  <w:t xml:space="preserve">, </w:t>
+                                </w:r>
+                                <w:proofErr w:type="spellStart"/>
+                                <w:r>
+                                  <w:rPr>
+                                    <w:color w:val="FFFFFF" w:themeColor="background1"/>
+                                    <w:lang w:val="en-GB"/>
+                                  </w:rPr>
+                                  <w:t>Bjorna</w:t>
+                                </w:r>
+                                <w:proofErr w:type="spellEnd"/>
+                                <w:r>
+                                  <w:rPr>
+                                    <w:color w:val="FFFFFF" w:themeColor="background1"/>
+                                    <w:lang w:val="en-GB"/>
+                                  </w:rPr>
+                                  <w:t xml:space="preserve"> </w:t>
+                                </w:r>
+                                <w:proofErr w:type="spellStart"/>
+                                <w:r>
+                                  <w:rPr>
+                                    <w:color w:val="FFFFFF" w:themeColor="background1"/>
+                                    <w:lang w:val="en-GB"/>
+                                  </w:rPr>
+                                  <w:t>Kalaja</w:t>
+                                </w:r>
+                                <w:proofErr w:type="spellEnd"/>
+                                <w:r>
+                                  <w:rPr>
+                                    <w:color w:val="FFFFFF" w:themeColor="background1"/>
+                                    <w:lang w:val="en-GB"/>
+                                  </w:rPr>
+                                  <w:t>, Miel Satrapa</w:t>
                                 </w:r>
                               </w:p>
                             </w:sdtContent>
@@ -5709,7 +5823,27 @@
           <w:szCs w:val="18"/>
           <w:shd w:val="clear" w:color="auto" w:fill="FFFFFF"/>
         </w:rPr>
-        <w:t>Die Vision des Projektes „TimeAid“ ist es</w:t>
+        <w:t>Die Vision des Projektes „</w:t>
+      </w:r>
+      <w:proofErr w:type="spellStart"/>
+      <w:r>
+        <w:rPr>
+          <w:rFonts w:asciiTheme="majorHAnsi" w:hAnsiTheme="majorHAnsi" w:cstheme="majorHAnsi"/>
+          <w:color w:val="000000"/>
+          <w:szCs w:val="18"/>
+          <w:shd w:val="clear" w:color="auto" w:fill="FFFFFF"/>
+        </w:rPr>
+        <w:t>TimeAid</w:t>
+      </w:r>
+      <w:proofErr w:type="spellEnd"/>
+      <w:r>
+        <w:rPr>
+          <w:rFonts w:asciiTheme="majorHAnsi" w:hAnsiTheme="majorHAnsi" w:cstheme="majorHAnsi"/>
+          <w:color w:val="000000"/>
+          <w:szCs w:val="18"/>
+          <w:shd w:val="clear" w:color="auto" w:fill="FFFFFF"/>
+        </w:rPr>
+        <w:t>“ ist es</w:t>
       </w:r>
       <w:r>
         <w:rPr>
@@ -6044,7 +6178,27 @@
           <w:szCs w:val="18"/>
           <w:shd w:val="clear" w:color="auto" w:fill="FFFFFF"/>
         </w:rPr>
-        <w:t xml:space="preserve"> Termine erstellen, Alerts und Erinnerungen für Termine oder</w:t>
+        <w:t xml:space="preserve"> Termine erstellen, </w:t>
+      </w:r>
+      <w:proofErr w:type="spellStart"/>
+      <w:r>
+        <w:rPr>
+          <w:rFonts w:asciiTheme="majorHAnsi" w:hAnsiTheme="majorHAnsi" w:cstheme="majorHAnsi"/>
+          <w:color w:val="000000"/>
+          <w:szCs w:val="18"/>
+          <w:shd w:val="clear" w:color="auto" w:fill="FFFFFF"/>
+        </w:rPr>
+        <w:t>Alerts</w:t>
+      </w:r>
+      <w:proofErr w:type="spellEnd"/>
+      <w:r>
+        <w:rPr>
+          <w:rFonts w:asciiTheme="majorHAnsi" w:hAnsiTheme="majorHAnsi" w:cstheme="majorHAnsi"/>
+          <w:color w:val="000000"/>
+          <w:szCs w:val="18"/>
+          <w:shd w:val="clear" w:color="auto" w:fill="FFFFFF"/>
+        </w:rPr>
+        <w:t xml:space="preserve"> und Erinnerungen für Termine oder</w:t>
       </w:r>
       <w:r>
         <w:rPr>
@@ -6413,7 +6567,21 @@
         <w:rPr>
           <w:rFonts w:asciiTheme="majorHAnsi" w:hAnsiTheme="majorHAnsi" w:cstheme="majorHAnsi"/>
         </w:rPr>
-        <w:t xml:space="preserve"> Basisfunktionen wie zum Beispiel show_Eintrag()</w:t>
+        <w:t xml:space="preserve"> Basisfunktionen wie zum Beispiel </w:t>
+      </w:r>
+      <w:proofErr w:type="spellStart"/>
+      <w:r>
+        <w:rPr>
+          <w:rFonts w:asciiTheme="majorHAnsi" w:hAnsiTheme="majorHAnsi" w:cstheme="majorHAnsi"/>
+        </w:rPr>
+        <w:t>show_Eintrag</w:t>
+      </w:r>
+      <w:proofErr w:type="spellEnd"/>
+      <w:r>
+        <w:rPr>
+          <w:rFonts w:asciiTheme="majorHAnsi" w:hAnsiTheme="majorHAnsi" w:cstheme="majorHAnsi"/>
+        </w:rPr>
+        <w:t>()</w:t>
       </w:r>
       <w:r>
         <w:rPr>
@@ -6650,7 +6818,21 @@
         <w:rPr>
           <w:rFonts w:asciiTheme="majorHAnsi" w:hAnsiTheme="majorHAnsi" w:cstheme="majorHAnsi"/>
         </w:rPr>
-        <w:t>Android Studio (IntelliJ)</w:t>
+        <w:t>Android Studio (</w:t>
+      </w:r>
+      <w:proofErr w:type="spellStart"/>
+      <w:r>
+        <w:rPr>
+          <w:rFonts w:asciiTheme="majorHAnsi" w:hAnsiTheme="majorHAnsi" w:cstheme="majorHAnsi"/>
+        </w:rPr>
+        <w:t>IntelliJ</w:t>
+      </w:r>
+      <w:proofErr w:type="spellEnd"/>
+      <w:r>
+        <w:rPr>
+          <w:rFonts w:asciiTheme="majorHAnsi" w:hAnsiTheme="majorHAnsi" w:cstheme="majorHAnsi"/>
+        </w:rPr>
+        <w:t>)</w:t>
       </w:r>
     </w:p>
     <w:p>
@@ -6682,11 +6864,19 @@
           <w:rFonts w:asciiTheme="majorHAnsi" w:hAnsiTheme="majorHAnsi" w:cstheme="majorHAnsi"/>
         </w:rPr>
       </w:pPr>
-      <w:r>
-        <w:rPr>
-          <w:rFonts w:asciiTheme="majorHAnsi" w:hAnsiTheme="majorHAnsi" w:cstheme="majorHAnsi"/>
-        </w:rPr>
-        <w:t>Trello (Kanban)</w:t>
+      <w:proofErr w:type="spellStart"/>
+      <w:r>
+        <w:rPr>
+          <w:rFonts w:asciiTheme="majorHAnsi" w:hAnsiTheme="majorHAnsi" w:cstheme="majorHAnsi"/>
+        </w:rPr>
+        <w:t>Trello</w:t>
+      </w:r>
+      <w:proofErr w:type="spellEnd"/>
+      <w:r>
+        <w:rPr>
+          <w:rFonts w:asciiTheme="majorHAnsi" w:hAnsiTheme="majorHAnsi" w:cstheme="majorHAnsi"/>
+        </w:rPr>
+        <w:t xml:space="preserve"> (Kanban)</w:t>
       </w:r>
     </w:p>
     <w:p>
@@ -6923,12 +7113,14 @@
                 <w:rFonts w:asciiTheme="majorHAnsi" w:hAnsiTheme="majorHAnsi" w:cstheme="majorHAnsi"/>
               </w:rPr>
             </w:pPr>
+            <w:proofErr w:type="spellStart"/>
             <w:r>
               <w:rPr>
                 <w:rFonts w:asciiTheme="majorHAnsi" w:hAnsiTheme="majorHAnsi" w:cstheme="majorHAnsi"/>
               </w:rPr>
               <w:t>Bjorna</w:t>
             </w:r>
+            <w:proofErr w:type="spellEnd"/>
           </w:p>
         </w:tc>
         <w:tc>
@@ -7038,12 +7230,14 @@
                 <w:rFonts w:asciiTheme="majorHAnsi" w:hAnsiTheme="majorHAnsi" w:cstheme="majorHAnsi"/>
               </w:rPr>
             </w:pPr>
+            <w:proofErr w:type="spellStart"/>
             <w:r>
               <w:rPr>
                 <w:rFonts w:asciiTheme="majorHAnsi" w:hAnsiTheme="majorHAnsi" w:cstheme="majorHAnsi"/>
               </w:rPr>
               <w:t>Bjorna</w:t>
             </w:r>
+            <w:proofErr w:type="spellEnd"/>
           </w:p>
         </w:tc>
         <w:tc>
@@ -7231,7 +7425,14 @@
         <w:rPr>
           <w:rFonts w:asciiTheme="majorHAnsi" w:hAnsiTheme="majorHAnsi" w:cstheme="majorHAnsi"/>
         </w:rPr>
-        <w:t xml:space="preserve"> verschiedene Request</w:t>
+        <w:t xml:space="preserve"> verschiedene </w:t>
+      </w:r>
+      <w:proofErr w:type="spellStart"/>
+      <w:r>
+        <w:rPr>
+          <w:rFonts w:asciiTheme="majorHAnsi" w:hAnsiTheme="majorHAnsi" w:cstheme="majorHAnsi"/>
+        </w:rPr>
+        <w:t>Request</w:t>
       </w:r>
       <w:r>
         <w:rPr>
@@ -7239,6 +7440,7 @@
         </w:rPr>
         <w:t>s</w:t>
       </w:r>
+      <w:proofErr w:type="spellEnd"/>
       <w:r>
         <w:rPr>
           <w:rFonts w:asciiTheme="majorHAnsi" w:hAnsiTheme="majorHAnsi" w:cstheme="majorHAnsi"/>
@@ -7447,7 +7649,7 @@
         <w:rPr>
           <w:rFonts w:asciiTheme="majorHAnsi" w:hAnsiTheme="majorHAnsi" w:cstheme="majorHAnsi"/>
         </w:rPr>
-        <w:t>sollen Bearbeitet, E</w:t>
+        <w:t>sollen bearbeitet, e</w:t>
       </w:r>
       <w:r>
         <w:rPr>
@@ -7459,7 +7661,7 @@
         <w:rPr>
           <w:rFonts w:asciiTheme="majorHAnsi" w:hAnsiTheme="majorHAnsi" w:cstheme="majorHAnsi"/>
         </w:rPr>
-        <w:t>G</w:t>
+        <w:t>g</w:t>
       </w:r>
       <w:r>
         <w:rPr>
@@ -8090,21 +8292,49 @@
           <w:shd w:val="clear" w:color="auto" w:fill="FFFFFF"/>
         </w:rPr>
       </w:pPr>
+      <w:proofErr w:type="spellStart"/>
       <w:r>
         <w:rPr>
           <w:rFonts w:asciiTheme="majorHAnsi" w:hAnsiTheme="majorHAnsi" w:cstheme="majorHAnsi"/>
           <w:color w:val="000000"/>
           <w:shd w:val="clear" w:color="auto" w:fill="FFFFFF"/>
         </w:rPr>
-        <w:t xml:space="preserve">Pomodoro Uhr: </w:t>
-      </w:r>
+        <w:t>Pomodoro</w:t>
+      </w:r>
+      <w:proofErr w:type="spellEnd"/>
       <w:r>
         <w:rPr>
           <w:rFonts w:asciiTheme="majorHAnsi" w:hAnsiTheme="majorHAnsi" w:cstheme="majorHAnsi"/>
           <w:color w:val="000000"/>
           <w:shd w:val="clear" w:color="auto" w:fill="FFFFFF"/>
         </w:rPr>
-        <w:t>Nach dem klassischen 25 Minuten Modell soll die Pomodoro Uhr für eine möglichst effiziente Lernzeit sorgen.</w:t>
+        <w:t xml:space="preserve"> Uhr: </w:t>
+      </w:r>
+      <w:r>
+        <w:rPr>
+          <w:rFonts w:asciiTheme="majorHAnsi" w:hAnsiTheme="majorHAnsi" w:cstheme="majorHAnsi"/>
+          <w:color w:val="000000"/>
+          <w:shd w:val="clear" w:color="auto" w:fill="FFFFFF"/>
+        </w:rPr>
+        <w:t xml:space="preserve">Nach dem klassischen 25 Minuten Modell soll die </w:t>
+      </w:r>
+      <w:proofErr w:type="spellStart"/>
+      <w:r>
+        <w:rPr>
+          <w:rFonts w:asciiTheme="majorHAnsi" w:hAnsiTheme="majorHAnsi" w:cstheme="majorHAnsi"/>
+          <w:color w:val="000000"/>
+          <w:shd w:val="clear" w:color="auto" w:fill="FFFFFF"/>
+        </w:rPr>
+        <w:t>Pomodoro</w:t>
+      </w:r>
+      <w:proofErr w:type="spellEnd"/>
+      <w:r>
+        <w:rPr>
+          <w:rFonts w:asciiTheme="majorHAnsi" w:hAnsiTheme="majorHAnsi" w:cstheme="majorHAnsi"/>
+          <w:color w:val="000000"/>
+          <w:shd w:val="clear" w:color="auto" w:fill="FFFFFF"/>
+        </w:rPr>
+        <w:t xml:space="preserve"> Uhr für eine möglichst effiziente Lernzeit sorgen.</w:t>
       </w:r>
     </w:p>
     <w:p>
@@ -8323,7 +8553,15 @@
         <w:rPr>
           <w:rFonts w:asciiTheme="majorHAnsi" w:hAnsiTheme="majorHAnsi" w:cstheme="majorHAnsi"/>
         </w:rPr>
-        <w:t xml:space="preserve">in einer seperaten Datei </w:t>
+        <w:t>in einer sepa</w:t>
+      </w:r>
+      <w:bookmarkStart w:id="28" w:name="_GoBack"/>
+      <w:bookmarkEnd w:id="28"/>
+      <w:r>
+        <w:rPr>
+          <w:rFonts w:asciiTheme="majorHAnsi" w:hAnsiTheme="majorHAnsi" w:cstheme="majorHAnsi"/>
+        </w:rPr>
+        <w:t xml:space="preserve">raten Datei </w:t>
       </w:r>
       <w:r>
         <w:rPr>
@@ -8388,7 +8626,7 @@
           <w:sz w:val="28"/>
         </w:rPr>
       </w:pPr>
-      <w:bookmarkStart w:id="28" w:name="_Toc479174193"/>
+      <w:bookmarkStart w:id="29" w:name="_Toc479174193"/>
       <w:r>
         <w:rPr>
           <w:color w:val="auto"/>
@@ -8396,7 +8634,7 @@
         </w:rPr>
         <w:t>Datenbank</w:t>
       </w:r>
-      <w:bookmarkEnd w:id="28"/>
+      <w:bookmarkEnd w:id="29"/>
     </w:p>
     <w:p>
       <w:pPr>
@@ -8419,7 +8657,7 @@
           <w:sz w:val="28"/>
         </w:rPr>
       </w:pPr>
-      <w:bookmarkStart w:id="29" w:name="_Toc479174194"/>
+      <w:bookmarkStart w:id="30" w:name="_Toc479174194"/>
       <w:r>
         <w:rPr>
           <w:color w:val="auto"/>
@@ -8427,7 +8665,7 @@
         </w:rPr>
         <w:t>Coole Effekte</w:t>
       </w:r>
-      <w:bookmarkEnd w:id="29"/>
+      <w:bookmarkEnd w:id="30"/>
     </w:p>
     <w:p>
       <w:pPr>
@@ -8456,7 +8694,7 @@
           <w:sz w:val="28"/>
         </w:rPr>
       </w:pPr>
-      <w:bookmarkStart w:id="30" w:name="_Toc479174195"/>
+      <w:bookmarkStart w:id="31" w:name="_Toc479174195"/>
       <w:r>
         <w:rPr>
           <w:color w:val="auto"/>
@@ -8464,7 +8702,7 @@
         </w:rPr>
         <w:t>Wegzeiten</w:t>
       </w:r>
-      <w:bookmarkEnd w:id="30"/>
+      <w:bookmarkEnd w:id="31"/>
     </w:p>
     <w:p>
       <w:pPr>
@@ -8530,7 +8768,7 @@
           <w:szCs w:val="56"/>
         </w:rPr>
       </w:pPr>
-      <w:bookmarkStart w:id="31" w:name="_Toc479174196"/>
+      <w:bookmarkStart w:id="32" w:name="_Toc479174196"/>
       <w:r>
         <w:rPr>
           <w:color w:val="auto"/>
@@ -8596,13 +8834,13 @@
         </w:rPr>
         <w:t xml:space="preserve"> ~280h</w:t>
       </w:r>
-      <w:bookmarkEnd w:id="31"/>
+      <w:bookmarkEnd w:id="32"/>
     </w:p>
     <w:p>
       <w:pPr>
         <w:pStyle w:val="berschrift2"/>
       </w:pPr>
-      <w:bookmarkStart w:id="32" w:name="_Toc479174197"/>
+      <w:bookmarkStart w:id="33" w:name="_Toc479174197"/>
       <w:r>
         <w:rPr>
           <w:sz w:val="32"/>
@@ -8621,7 +8859,7 @@
         </w:rPr>
         <w:t>h</w:t>
       </w:r>
-      <w:bookmarkEnd w:id="32"/>
+      <w:bookmarkEnd w:id="33"/>
     </w:p>
     <w:p>
       <w:pPr>
@@ -8631,7 +8869,7 @@
           <w:sz w:val="28"/>
         </w:rPr>
       </w:pPr>
-      <w:bookmarkStart w:id="33" w:name="_Toc479174198"/>
+      <w:bookmarkStart w:id="34" w:name="_Toc479174198"/>
       <w:r>
         <w:rPr>
           <w:color w:val="auto"/>
@@ -8712,7 +8950,7 @@
           </wp:inline>
         </w:drawing>
       </w:r>
-      <w:bookmarkEnd w:id="33"/>
+      <w:bookmarkEnd w:id="34"/>
     </w:p>
     <w:p>
       <w:pPr>
@@ -8753,7 +8991,7 @@
           <w:sz w:val="28"/>
         </w:rPr>
       </w:pPr>
-      <w:bookmarkStart w:id="34" w:name="_Toc479174199"/>
+      <w:bookmarkStart w:id="35" w:name="_Toc479174199"/>
       <w:r>
         <w:rPr>
           <w:color w:val="auto"/>
@@ -8827,7 +9065,7 @@
           </wp:inline>
         </w:drawing>
       </w:r>
-      <w:bookmarkEnd w:id="34"/>
+      <w:bookmarkEnd w:id="35"/>
     </w:p>
     <w:p>
       <w:pPr>
@@ -8850,7 +9088,7 @@
           <w:sz w:val="28"/>
         </w:rPr>
       </w:pPr>
-      <w:bookmarkStart w:id="35" w:name="_Toc479174200"/>
+      <w:bookmarkStart w:id="36" w:name="_Toc479174200"/>
       <w:r>
         <w:rPr>
           <w:color w:val="auto"/>
@@ -8931,7 +9169,7 @@
           </wp:inline>
         </w:drawing>
       </w:r>
-      <w:bookmarkEnd w:id="35"/>
+      <w:bookmarkEnd w:id="36"/>
     </w:p>
     <w:p>
       <w:pPr>
@@ -8966,7 +9204,7 @@
           <w:sz w:val="28"/>
         </w:rPr>
       </w:pPr>
-      <w:bookmarkStart w:id="36" w:name="_Toc479174201"/>
+      <w:bookmarkStart w:id="37" w:name="_Toc479174201"/>
       <w:r>
         <w:rPr>
           <w:color w:val="auto"/>
@@ -9054,7 +9292,7 @@
           </wp:inline>
         </w:drawing>
       </w:r>
-      <w:bookmarkEnd w:id="36"/>
+      <w:bookmarkEnd w:id="37"/>
     </w:p>
     <w:p>
       <w:pPr>
@@ -9083,7 +9321,7 @@
           <w:sz w:val="28"/>
         </w:rPr>
       </w:pPr>
-      <w:bookmarkStart w:id="37" w:name="_Toc479174202"/>
+      <w:bookmarkStart w:id="38" w:name="_Toc479174202"/>
       <w:r>
         <w:rPr>
           <w:color w:val="auto"/>
@@ -9164,7 +9402,7 @@
           </wp:inline>
         </w:drawing>
       </w:r>
-      <w:bookmarkEnd w:id="37"/>
+      <w:bookmarkEnd w:id="38"/>
     </w:p>
     <w:p>
       <w:r>
@@ -9197,7 +9435,7 @@
           <w:sz w:val="32"/>
         </w:rPr>
       </w:pPr>
-      <w:bookmarkStart w:id="38" w:name="_Toc479174203"/>
+      <w:bookmarkStart w:id="39" w:name="_Toc479174203"/>
       <w:r>
         <w:rPr>
           <w:sz w:val="32"/>
@@ -9216,7 +9454,7 @@
         </w:rPr>
         <w:t>h</w:t>
       </w:r>
-      <w:bookmarkEnd w:id="38"/>
+      <w:bookmarkEnd w:id="39"/>
     </w:p>
     <w:p>
       <w:pPr>
@@ -9226,7 +9464,7 @@
           <w:sz w:val="28"/>
         </w:rPr>
       </w:pPr>
-      <w:bookmarkStart w:id="39" w:name="_Toc479174204"/>
+      <w:bookmarkStart w:id="40" w:name="_Toc479174204"/>
       <w:r>
         <w:rPr>
           <w:color w:val="auto"/>
@@ -9255,7 +9493,7 @@
         </w:rPr>
         <w:t>h</w:t>
       </w:r>
-      <w:bookmarkEnd w:id="39"/>
+      <w:bookmarkEnd w:id="40"/>
       <w:r>
         <w:rPr>
           <w:color w:val="auto"/>
@@ -9337,7 +9575,7 @@
           <w:sz w:val="28"/>
         </w:rPr>
       </w:pPr>
-      <w:bookmarkStart w:id="40" w:name="_Toc479174205"/>
+      <w:bookmarkStart w:id="41" w:name="_Toc479174205"/>
       <w:r>
         <w:rPr>
           <w:color w:val="auto"/>
@@ -9366,7 +9604,7 @@
         </w:rPr>
         <w:t>h</w:t>
       </w:r>
-      <w:bookmarkEnd w:id="40"/>
+      <w:bookmarkEnd w:id="41"/>
       <w:r>
         <w:rPr>
           <w:color w:val="auto"/>
@@ -9448,7 +9686,7 @@
           <w:sz w:val="28"/>
         </w:rPr>
       </w:pPr>
-      <w:bookmarkStart w:id="41" w:name="_Toc479174206"/>
+      <w:bookmarkStart w:id="42" w:name="_Toc479174206"/>
       <w:r>
         <w:rPr>
           <w:color w:val="auto"/>
@@ -9470,7 +9708,7 @@
         </w:rPr>
         <w:t>h</w:t>
       </w:r>
-      <w:bookmarkEnd w:id="41"/>
+      <w:bookmarkEnd w:id="42"/>
       <w:r>
         <w:rPr>
           <w:color w:val="auto"/>
@@ -9478,8 +9716,6 @@
         </w:rPr>
         <w:t xml:space="preserve"> </w:t>
       </w:r>
-      <w:bookmarkStart w:id="42" w:name="_GoBack"/>
-      <w:bookmarkEnd w:id="42"/>
     </w:p>
     <w:p>
       <w:pPr>
@@ -9510,7 +9746,25 @@
           <w:color w:val="auto"/>
           <w:sz w:val="28"/>
         </w:rPr>
-        <w:t>Meilenstein: Graphical User Interface</w:t>
+        <w:t xml:space="preserve">Meilenstein: </w:t>
+      </w:r>
+      <w:proofErr w:type="spellStart"/>
+      <w:r>
+        <w:rPr>
+          <w:b/>
+          <w:color w:val="auto"/>
+          <w:sz w:val="28"/>
+        </w:rPr>
+        <w:t>Graphical</w:t>
+      </w:r>
+      <w:proofErr w:type="spellEnd"/>
+      <w:r>
+        <w:rPr>
+          <w:b/>
+          <w:color w:val="auto"/>
+          <w:sz w:val="28"/>
+        </w:rPr>
+        <w:t xml:space="preserve"> User Interface</w:t>
       </w:r>
       <w:r>
         <w:rPr>
@@ -9725,7 +9979,63 @@
         <w:rPr>
           <w:rFonts w:asciiTheme="majorHAnsi" w:hAnsiTheme="majorHAnsi" w:cstheme="majorHAnsi"/>
         </w:rPr>
-        <w:t>die Methoden: request(), synchronise(), edit() und syncCis() implementiert.</w:t>
+        <w:t xml:space="preserve">die Methoden: </w:t>
+      </w:r>
+      <w:proofErr w:type="spellStart"/>
+      <w:r>
+        <w:rPr>
+          <w:rFonts w:asciiTheme="majorHAnsi" w:hAnsiTheme="majorHAnsi" w:cstheme="majorHAnsi"/>
+        </w:rPr>
+        <w:t>request</w:t>
+      </w:r>
+      <w:proofErr w:type="spellEnd"/>
+      <w:r>
+        <w:rPr>
+          <w:rFonts w:asciiTheme="majorHAnsi" w:hAnsiTheme="majorHAnsi" w:cstheme="majorHAnsi"/>
+        </w:rPr>
+        <w:t xml:space="preserve">(), </w:t>
+      </w:r>
+      <w:proofErr w:type="spellStart"/>
+      <w:r>
+        <w:rPr>
+          <w:rFonts w:asciiTheme="majorHAnsi" w:hAnsiTheme="majorHAnsi" w:cstheme="majorHAnsi"/>
+        </w:rPr>
+        <w:t>synchronise</w:t>
+      </w:r>
+      <w:proofErr w:type="spellEnd"/>
+      <w:r>
+        <w:rPr>
+          <w:rFonts w:asciiTheme="majorHAnsi" w:hAnsiTheme="majorHAnsi" w:cstheme="majorHAnsi"/>
+        </w:rPr>
+        <w:t xml:space="preserve">(), </w:t>
+      </w:r>
+      <w:proofErr w:type="spellStart"/>
+      <w:r>
+        <w:rPr>
+          <w:rFonts w:asciiTheme="majorHAnsi" w:hAnsiTheme="majorHAnsi" w:cstheme="majorHAnsi"/>
+        </w:rPr>
+        <w:t>edit</w:t>
+      </w:r>
+      <w:proofErr w:type="spellEnd"/>
+      <w:r>
+        <w:rPr>
+          <w:rFonts w:asciiTheme="majorHAnsi" w:hAnsiTheme="majorHAnsi" w:cstheme="majorHAnsi"/>
+        </w:rPr>
+        <w:t xml:space="preserve">() und </w:t>
+      </w:r>
+      <w:proofErr w:type="spellStart"/>
+      <w:r>
+        <w:rPr>
+          <w:rFonts w:asciiTheme="majorHAnsi" w:hAnsiTheme="majorHAnsi" w:cstheme="majorHAnsi"/>
+        </w:rPr>
+        <w:t>syncCis</w:t>
+      </w:r>
+      <w:proofErr w:type="spellEnd"/>
+      <w:r>
+        <w:rPr>
+          <w:rFonts w:asciiTheme="majorHAnsi" w:hAnsiTheme="majorHAnsi" w:cstheme="majorHAnsi"/>
+        </w:rPr>
+        <w:t>() implementiert.</w:t>
       </w:r>
     </w:p>
     <w:p>
@@ -9796,7 +10106,35 @@
         <w:rPr>
           <w:rFonts w:asciiTheme="majorHAnsi" w:hAnsiTheme="majorHAnsi" w:cstheme="majorHAnsi"/>
         </w:rPr>
-        <w:t xml:space="preserve"> entwickelt. Die Klasse Kalender enthält die Methoden: dynamischeVerteilung(), filter() und suche(). </w:t>
+        <w:t xml:space="preserve"> entwickelt. Die Klasse Kalender enthält die Methoden: </w:t>
+      </w:r>
+      <w:proofErr w:type="spellStart"/>
+      <w:r>
+        <w:rPr>
+          <w:rFonts w:asciiTheme="majorHAnsi" w:hAnsiTheme="majorHAnsi" w:cstheme="majorHAnsi"/>
+        </w:rPr>
+        <w:t>dynamischeVerteilung</w:t>
+      </w:r>
+      <w:proofErr w:type="spellEnd"/>
+      <w:r>
+        <w:rPr>
+          <w:rFonts w:asciiTheme="majorHAnsi" w:hAnsiTheme="majorHAnsi" w:cstheme="majorHAnsi"/>
+        </w:rPr>
+        <w:t xml:space="preserve">(), </w:t>
+      </w:r>
+      <w:proofErr w:type="spellStart"/>
+      <w:r>
+        <w:rPr>
+          <w:rFonts w:asciiTheme="majorHAnsi" w:hAnsiTheme="majorHAnsi" w:cstheme="majorHAnsi"/>
+        </w:rPr>
+        <w:t>filter</w:t>
+      </w:r>
+      <w:proofErr w:type="spellEnd"/>
+      <w:r>
+        <w:rPr>
+          <w:rFonts w:asciiTheme="majorHAnsi" w:hAnsiTheme="majorHAnsi" w:cstheme="majorHAnsi"/>
+        </w:rPr>
+        <w:t xml:space="preserve">() und suche(). </w:t>
       </w:r>
     </w:p>
     <w:p>
@@ -9805,11 +10143,19 @@
           <w:rFonts w:asciiTheme="majorHAnsi" w:hAnsiTheme="majorHAnsi" w:cstheme="majorHAnsi"/>
         </w:rPr>
       </w:pPr>
-      <w:r>
-        <w:rPr>
-          <w:rFonts w:asciiTheme="majorHAnsi" w:hAnsiTheme="majorHAnsi" w:cstheme="majorHAnsi"/>
-        </w:rPr>
-        <w:t>dynamischeVerteilung() - siehe Ziele (dynamische Terminverteilung).</w:t>
+      <w:proofErr w:type="spellStart"/>
+      <w:r>
+        <w:rPr>
+          <w:rFonts w:asciiTheme="majorHAnsi" w:hAnsiTheme="majorHAnsi" w:cstheme="majorHAnsi"/>
+        </w:rPr>
+        <w:t>dynamischeVerteilung</w:t>
+      </w:r>
+      <w:proofErr w:type="spellEnd"/>
+      <w:r>
+        <w:rPr>
+          <w:rFonts w:asciiTheme="majorHAnsi" w:hAnsiTheme="majorHAnsi" w:cstheme="majorHAnsi"/>
+        </w:rPr>
+        <w:t>() - siehe Ziele (dynamische Terminverteilung).</w:t>
       </w:r>
     </w:p>
     <w:p>
@@ -9818,11 +10164,19 @@
           <w:rFonts w:asciiTheme="majorHAnsi" w:hAnsiTheme="majorHAnsi" w:cstheme="majorHAnsi"/>
         </w:rPr>
       </w:pPr>
-      <w:r>
-        <w:rPr>
-          <w:rFonts w:asciiTheme="majorHAnsi" w:hAnsiTheme="majorHAnsi" w:cstheme="majorHAnsi"/>
-        </w:rPr>
-        <w:t>filter() – Filteroption</w:t>
+      <w:proofErr w:type="spellStart"/>
+      <w:r>
+        <w:rPr>
+          <w:rFonts w:asciiTheme="majorHAnsi" w:hAnsiTheme="majorHAnsi" w:cstheme="majorHAnsi"/>
+        </w:rPr>
+        <w:t>filter</w:t>
+      </w:r>
+      <w:proofErr w:type="spellEnd"/>
+      <w:r>
+        <w:rPr>
+          <w:rFonts w:asciiTheme="majorHAnsi" w:hAnsiTheme="majorHAnsi" w:cstheme="majorHAnsi"/>
+        </w:rPr>
+        <w:t>() – Filteroption</w:t>
       </w:r>
       <w:r>
         <w:rPr>
@@ -9942,7 +10296,35 @@
         <w:rPr>
           <w:rFonts w:asciiTheme="majorHAnsi" w:hAnsiTheme="majorHAnsi" w:cstheme="majorHAnsi"/>
         </w:rPr>
-        <w:t xml:space="preserve"> (Ereignisse) hinzufügen, bearbeiten bzw. löschen wird entwickelt. Hierbei wird zwischen SingleDate und MultiDate Ereignisse</w:t>
+        <w:t xml:space="preserve"> (Ereignisse) hinzufügen, bearbeiten bzw. löschen wird entwickelt. Hierbei wird zwischen </w:t>
+      </w:r>
+      <w:proofErr w:type="spellStart"/>
+      <w:r>
+        <w:rPr>
+          <w:rFonts w:asciiTheme="majorHAnsi" w:hAnsiTheme="majorHAnsi" w:cstheme="majorHAnsi"/>
+        </w:rPr>
+        <w:t>SingleDate</w:t>
+      </w:r>
+      <w:proofErr w:type="spellEnd"/>
+      <w:r>
+        <w:rPr>
+          <w:rFonts w:asciiTheme="majorHAnsi" w:hAnsiTheme="majorHAnsi" w:cstheme="majorHAnsi"/>
+        </w:rPr>
+        <w:t xml:space="preserve"> und </w:t>
+      </w:r>
+      <w:proofErr w:type="spellStart"/>
+      <w:r>
+        <w:rPr>
+          <w:rFonts w:asciiTheme="majorHAnsi" w:hAnsiTheme="majorHAnsi" w:cstheme="majorHAnsi"/>
+        </w:rPr>
+        <w:t>MultiDate</w:t>
+      </w:r>
+      <w:proofErr w:type="spellEnd"/>
+      <w:r>
+        <w:rPr>
+          <w:rFonts w:asciiTheme="majorHAnsi" w:hAnsiTheme="majorHAnsi" w:cstheme="majorHAnsi"/>
+        </w:rPr>
+        <w:t xml:space="preserve"> Ereignisse</w:t>
       </w:r>
       <w:r>
         <w:rPr>
@@ -9966,7 +10348,35 @@
         <w:rPr>
           <w:rFonts w:asciiTheme="majorHAnsi" w:hAnsiTheme="majorHAnsi" w:cstheme="majorHAnsi"/>
         </w:rPr>
-        <w:t xml:space="preserve">folgt die Implementierung der Klassen Eintrag, SingleDate und MultiDate. </w:t>
+        <w:t xml:space="preserve">folgt die Implementierung der Klassen Eintrag, </w:t>
+      </w:r>
+      <w:proofErr w:type="spellStart"/>
+      <w:r>
+        <w:rPr>
+          <w:rFonts w:asciiTheme="majorHAnsi" w:hAnsiTheme="majorHAnsi" w:cstheme="majorHAnsi"/>
+        </w:rPr>
+        <w:t>SingleDate</w:t>
+      </w:r>
+      <w:proofErr w:type="spellEnd"/>
+      <w:r>
+        <w:rPr>
+          <w:rFonts w:asciiTheme="majorHAnsi" w:hAnsiTheme="majorHAnsi" w:cstheme="majorHAnsi"/>
+        </w:rPr>
+        <w:t xml:space="preserve"> und </w:t>
+      </w:r>
+      <w:proofErr w:type="spellStart"/>
+      <w:r>
+        <w:rPr>
+          <w:rFonts w:asciiTheme="majorHAnsi" w:hAnsiTheme="majorHAnsi" w:cstheme="majorHAnsi"/>
+        </w:rPr>
+        <w:t>MultiDate</w:t>
+      </w:r>
+      <w:proofErr w:type="spellEnd"/>
+      <w:r>
+        <w:rPr>
+          <w:rFonts w:asciiTheme="majorHAnsi" w:hAnsiTheme="majorHAnsi" w:cstheme="majorHAnsi"/>
+        </w:rPr>
+        <w:t xml:space="preserve">. </w:t>
       </w:r>
     </w:p>
     <w:p>
@@ -9975,11 +10385,19 @@
           <w:rFonts w:asciiTheme="majorHAnsi" w:hAnsiTheme="majorHAnsi" w:cstheme="majorHAnsi"/>
         </w:rPr>
       </w:pPr>
-      <w:r>
-        <w:rPr>
-          <w:rFonts w:asciiTheme="majorHAnsi" w:hAnsiTheme="majorHAnsi" w:cstheme="majorHAnsi"/>
-        </w:rPr>
-        <w:t>SingleDate: Sind Ereignisse</w:t>
+      <w:proofErr w:type="spellStart"/>
+      <w:r>
+        <w:rPr>
+          <w:rFonts w:asciiTheme="majorHAnsi" w:hAnsiTheme="majorHAnsi" w:cstheme="majorHAnsi"/>
+        </w:rPr>
+        <w:t>SingleDate</w:t>
+      </w:r>
+      <w:proofErr w:type="spellEnd"/>
+      <w:r>
+        <w:rPr>
+          <w:rFonts w:asciiTheme="majorHAnsi" w:hAnsiTheme="majorHAnsi" w:cstheme="majorHAnsi"/>
+        </w:rPr>
+        <w:t>: Sind Ereignisse</w:t>
       </w:r>
       <w:r>
         <w:rPr>
@@ -10015,7 +10433,49 @@
         <w:rPr>
           <w:rFonts w:asciiTheme="majorHAnsi" w:hAnsiTheme="majorHAnsi" w:cstheme="majorHAnsi"/>
         </w:rPr>
-        <w:t xml:space="preserve"> die Methoden showEvent(), createEvent(), editEvent(). </w:t>
+        <w:t xml:space="preserve"> die Methoden </w:t>
+      </w:r>
+      <w:proofErr w:type="spellStart"/>
+      <w:r>
+        <w:rPr>
+          <w:rFonts w:asciiTheme="majorHAnsi" w:hAnsiTheme="majorHAnsi" w:cstheme="majorHAnsi"/>
+        </w:rPr>
+        <w:t>showEvent</w:t>
+      </w:r>
+      <w:proofErr w:type="spellEnd"/>
+      <w:r>
+        <w:rPr>
+          <w:rFonts w:asciiTheme="majorHAnsi" w:hAnsiTheme="majorHAnsi" w:cstheme="majorHAnsi"/>
+        </w:rPr>
+        <w:t xml:space="preserve">(), </w:t>
+      </w:r>
+      <w:proofErr w:type="spellStart"/>
+      <w:r>
+        <w:rPr>
+          <w:rFonts w:asciiTheme="majorHAnsi" w:hAnsiTheme="majorHAnsi" w:cstheme="majorHAnsi"/>
+        </w:rPr>
+        <w:t>createEvent</w:t>
+      </w:r>
+      <w:proofErr w:type="spellEnd"/>
+      <w:r>
+        <w:rPr>
+          <w:rFonts w:asciiTheme="majorHAnsi" w:hAnsiTheme="majorHAnsi" w:cstheme="majorHAnsi"/>
+        </w:rPr>
+        <w:t xml:space="preserve">(), </w:t>
+      </w:r>
+      <w:proofErr w:type="spellStart"/>
+      <w:r>
+        <w:rPr>
+          <w:rFonts w:asciiTheme="majorHAnsi" w:hAnsiTheme="majorHAnsi" w:cstheme="majorHAnsi"/>
+        </w:rPr>
+        <w:t>editEvent</w:t>
+      </w:r>
+      <w:proofErr w:type="spellEnd"/>
+      <w:r>
+        <w:rPr>
+          <w:rFonts w:asciiTheme="majorHAnsi" w:hAnsiTheme="majorHAnsi" w:cstheme="majorHAnsi"/>
+        </w:rPr>
+        <w:t xml:space="preserve">(). </w:t>
       </w:r>
     </w:p>
     <w:p>
@@ -10024,11 +10484,19 @@
           <w:rFonts w:asciiTheme="majorHAnsi" w:hAnsiTheme="majorHAnsi" w:cstheme="majorHAnsi"/>
         </w:rPr>
       </w:pPr>
-      <w:r>
-        <w:rPr>
-          <w:rFonts w:asciiTheme="majorHAnsi" w:hAnsiTheme="majorHAnsi" w:cstheme="majorHAnsi"/>
-        </w:rPr>
-        <w:t xml:space="preserve">MultiDate: Sind Ereignisse </w:t>
+      <w:proofErr w:type="spellStart"/>
+      <w:r>
+        <w:rPr>
+          <w:rFonts w:asciiTheme="majorHAnsi" w:hAnsiTheme="majorHAnsi" w:cstheme="majorHAnsi"/>
+        </w:rPr>
+        <w:t>MultiDate</w:t>
+      </w:r>
+      <w:proofErr w:type="spellEnd"/>
+      <w:r>
+        <w:rPr>
+          <w:rFonts w:asciiTheme="majorHAnsi" w:hAnsiTheme="majorHAnsi" w:cstheme="majorHAnsi"/>
+        </w:rPr>
+        <w:t xml:space="preserve">: Sind Ereignisse </w:t>
       </w:r>
       <w:r>
         <w:rPr>
@@ -10040,7 +10508,21 @@
         <w:rPr>
           <w:rFonts w:asciiTheme="majorHAnsi" w:hAnsiTheme="majorHAnsi" w:cstheme="majorHAnsi"/>
         </w:rPr>
-        <w:t>etes SingleDate Objekt haben dem</w:t>
+        <w:t xml:space="preserve">etes </w:t>
+      </w:r>
+      <w:proofErr w:type="spellStart"/>
+      <w:r>
+        <w:rPr>
+          <w:rFonts w:asciiTheme="majorHAnsi" w:hAnsiTheme="majorHAnsi" w:cstheme="majorHAnsi"/>
+        </w:rPr>
+        <w:t>SingleDate</w:t>
+      </w:r>
+      <w:proofErr w:type="spellEnd"/>
+      <w:r>
+        <w:rPr>
+          <w:rFonts w:asciiTheme="majorHAnsi" w:hAnsiTheme="majorHAnsi" w:cstheme="majorHAnsi"/>
+        </w:rPr>
+        <w:t xml:space="preserve"> Objekt haben dem</w:t>
       </w:r>
       <w:r>
         <w:rPr>
@@ -10076,13 +10558,41 @@
         <w:rPr>
           <w:rFonts w:asciiTheme="majorHAnsi" w:hAnsiTheme="majorHAnsi" w:cstheme="majorHAnsi"/>
         </w:rPr>
-        <w:t xml:space="preserve"> Si</w:t>
-      </w:r>
-      <w:r>
-        <w:rPr>
-          <w:rFonts w:asciiTheme="majorHAnsi" w:hAnsiTheme="majorHAnsi" w:cstheme="majorHAnsi"/>
-        </w:rPr>
-        <w:t>ngleDate Objekt mit einer Liste an zugeordneten SingleDate Objekten</w:t>
+        <w:t xml:space="preserve"> </w:t>
+      </w:r>
+      <w:proofErr w:type="spellStart"/>
+      <w:r>
+        <w:rPr>
+          <w:rFonts w:asciiTheme="majorHAnsi" w:hAnsiTheme="majorHAnsi" w:cstheme="majorHAnsi"/>
+        </w:rPr>
+        <w:t>Si</w:t>
+      </w:r>
+      <w:r>
+        <w:rPr>
+          <w:rFonts w:asciiTheme="majorHAnsi" w:hAnsiTheme="majorHAnsi" w:cstheme="majorHAnsi"/>
+        </w:rPr>
+        <w:t>ngleDate</w:t>
+      </w:r>
+      <w:proofErr w:type="spellEnd"/>
+      <w:r>
+        <w:rPr>
+          <w:rFonts w:asciiTheme="majorHAnsi" w:hAnsiTheme="majorHAnsi" w:cstheme="majorHAnsi"/>
+        </w:rPr>
+        <w:t xml:space="preserve"> Objekt mit einer Liste an zugeordneten </w:t>
+      </w:r>
+      <w:proofErr w:type="spellStart"/>
+      <w:r>
+        <w:rPr>
+          <w:rFonts w:asciiTheme="majorHAnsi" w:hAnsiTheme="majorHAnsi" w:cstheme="majorHAnsi"/>
+        </w:rPr>
+        <w:t>SingleDate</w:t>
+      </w:r>
+      <w:proofErr w:type="spellEnd"/>
+      <w:r>
+        <w:rPr>
+          <w:rFonts w:asciiTheme="majorHAnsi" w:hAnsiTheme="majorHAnsi" w:cstheme="majorHAnsi"/>
+        </w:rPr>
+        <w:t xml:space="preserve"> Objekten</w:t>
       </w:r>
       <w:r>
         <w:rPr>
@@ -10289,7 +10799,35 @@
         <w:rPr>
           <w:rFonts w:asciiTheme="majorHAnsi" w:hAnsiTheme="majorHAnsi" w:cstheme="majorHAnsi"/>
         </w:rPr>
-        <w:t xml:space="preserve">save(), load() und synchronize() implementiert. </w:t>
+        <w:t xml:space="preserve">save(), </w:t>
+      </w:r>
+      <w:proofErr w:type="spellStart"/>
+      <w:r>
+        <w:rPr>
+          <w:rFonts w:asciiTheme="majorHAnsi" w:hAnsiTheme="majorHAnsi" w:cstheme="majorHAnsi"/>
+        </w:rPr>
+        <w:t>load</w:t>
+      </w:r>
+      <w:proofErr w:type="spellEnd"/>
+      <w:r>
+        <w:rPr>
+          <w:rFonts w:asciiTheme="majorHAnsi" w:hAnsiTheme="majorHAnsi" w:cstheme="majorHAnsi"/>
+        </w:rPr>
+        <w:t xml:space="preserve">() und </w:t>
+      </w:r>
+      <w:proofErr w:type="spellStart"/>
+      <w:r>
+        <w:rPr>
+          <w:rFonts w:asciiTheme="majorHAnsi" w:hAnsiTheme="majorHAnsi" w:cstheme="majorHAnsi"/>
+        </w:rPr>
+        <w:t>synchronize</w:t>
+      </w:r>
+      <w:proofErr w:type="spellEnd"/>
+      <w:r>
+        <w:rPr>
+          <w:rFonts w:asciiTheme="majorHAnsi" w:hAnsiTheme="majorHAnsi" w:cstheme="majorHAnsi"/>
+        </w:rPr>
+        <w:t xml:space="preserve">() implementiert. </w:t>
       </w:r>
     </w:p>
     <w:p>
@@ -10862,7 +11400,23 @@
           <w:rFonts w:asciiTheme="majorHAnsi" w:hAnsiTheme="majorHAnsi" w:cstheme="majorHAnsi"/>
           <w:lang w:val="de-AT"/>
         </w:rPr>
-        <w:t>esten des Graphical User Interface (Usability)</w:t>
+        <w:t xml:space="preserve">esten des </w:t>
+      </w:r>
+      <w:proofErr w:type="spellStart"/>
+      <w:r>
+        <w:rPr>
+          <w:rFonts w:asciiTheme="majorHAnsi" w:hAnsiTheme="majorHAnsi" w:cstheme="majorHAnsi"/>
+          <w:lang w:val="de-AT"/>
+        </w:rPr>
+        <w:t>Graphical</w:t>
+      </w:r>
+      <w:proofErr w:type="spellEnd"/>
+      <w:r>
+        <w:rPr>
+          <w:rFonts w:asciiTheme="majorHAnsi" w:hAnsiTheme="majorHAnsi" w:cstheme="majorHAnsi"/>
+          <w:lang w:val="de-AT"/>
+        </w:rPr>
+        <w:t xml:space="preserve"> User Interface (Usability)</w:t>
       </w:r>
     </w:p>
     <w:p>
@@ -10879,7 +11433,23 @@
           <w:color w:val="auto"/>
           <w:sz w:val="28"/>
         </w:rPr>
-        <w:t>Save and Load Funktionen Testen</w:t>
+        <w:t xml:space="preserve">Save </w:t>
+      </w:r>
+      <w:proofErr w:type="spellStart"/>
+      <w:r>
+        <w:rPr>
+          <w:color w:val="auto"/>
+          <w:sz w:val="28"/>
+        </w:rPr>
+        <w:t>and</w:t>
+      </w:r>
+      <w:proofErr w:type="spellEnd"/>
+      <w:r>
+        <w:rPr>
+          <w:color w:val="auto"/>
+          <w:sz w:val="28"/>
+        </w:rPr>
+        <w:t xml:space="preserve"> Load Funktionen Testen</w:t>
       </w:r>
       <w:r>
         <w:rPr>
@@ -11121,13 +11691,31 @@
         </w:rPr>
       </w:pPr>
       <w:bookmarkStart w:id="64" w:name="_Toc479174228"/>
+      <w:proofErr w:type="spellStart"/>
       <w:r>
         <w:rPr>
           <w:color w:val="auto"/>
           <w:sz w:val="28"/>
         </w:rPr>
-        <w:t>Lessons Learned</w:t>
-      </w:r>
+        <w:t>Lessons</w:t>
+      </w:r>
+      <w:proofErr w:type="spellEnd"/>
+      <w:r>
+        <w:rPr>
+          <w:color w:val="auto"/>
+          <w:sz w:val="28"/>
+        </w:rPr>
+        <w:t xml:space="preserve"> </w:t>
+      </w:r>
+      <w:proofErr w:type="spellStart"/>
+      <w:r>
+        <w:rPr>
+          <w:color w:val="auto"/>
+          <w:sz w:val="28"/>
+        </w:rPr>
+        <w:t>Learned</w:t>
+      </w:r>
+      <w:proofErr w:type="spellEnd"/>
       <w:r>
         <w:rPr>
           <w:color w:val="auto"/>
@@ -24274,7 +24862,7 @@
 </file>
 
 <file path=customXml/itemProps1.xml><?xml version="1.0" encoding="utf-8"?>
-<ds:datastoreItem xmlns:ds="http://schemas.openxmlformats.org/officeDocument/2006/customXml" ds:itemID="{A6253B3B-E0F9-417B-8C6C-A8C8EEF6EEB5}">
+<ds:datastoreItem xmlns:ds="http://schemas.openxmlformats.org/officeDocument/2006/customXml" ds:itemID="{71A6A7BC-B84F-4FBA-8852-5EF2F60AD08F}">
   <ds:schemaRefs>
     <ds:schemaRef ds:uri="http://schemas.openxmlformats.org/officeDocument/2006/bibliography"/>
   </ds:schemaRefs>

</xml_diff>

<commit_message>
Statusbericht nochmal FUCK YOU GITHUB
</commit_message>
<xml_diff>
--- a/ITP_Dokumente/Spezifikation.docx
+++ b/ITP_Dokumente/Spezifikation.docx
@@ -2,8 +2,10 @@
 <file path=word/document.xml><?xml version="1.0" encoding="utf-8"?>
 <w:document xmlns:wpc="http://schemas.microsoft.com/office/word/2010/wordprocessingCanvas" xmlns:cx="http://schemas.microsoft.com/office/drawing/2014/chartex" xmlns:cx1="http://schemas.microsoft.com/office/drawing/2015/9/8/chartex" xmlns:cx2="http://schemas.microsoft.com/office/drawing/2015/10/21/chartex" xmlns:cx3="http://schemas.microsoft.com/office/drawing/2016/5/9/chartex" xmlns:cx4="http://schemas.microsoft.com/office/drawing/2016/5/10/chartex" xmlns:cx5="http://schemas.microsoft.com/office/drawing/2016/5/11/chartex" xmlns:cx6="http://schemas.microsoft.com/office/drawing/2016/5/12/chartex" xmlns:cx7="http://schemas.microsoft.com/office/drawing/2016/5/13/chartex" xmlns:cx8="http://schemas.microsoft.com/office/drawing/2016/5/14/chartex" xmlns:mc="http://schemas.openxmlformats.org/markup-compatibility/2006" xmlns:o="urn:schemas-microsoft-com:office:office" xmlns:r="http://schemas.openxmlformats.org/officeDocument/2006/relationships" xmlns:m="http://schemas.openxmlformats.org/officeDocument/2006/math" xmlns:v="urn:schemas-microsoft-com:vml" xmlns:wp14="http://schemas.microsoft.com/office/word/2010/wordprocessingDrawing" xmlns:wp="http://schemas.openxmlformats.org/drawingml/2006/wordprocessingDrawing" xmlns:w10="urn:schemas-microsoft-com:office:word" xmlns:w="http://schemas.openxmlformats.org/wordprocessingml/2006/main" xmlns:w14="http://schemas.microsoft.com/office/word/2010/wordml" xmlns:w15="http://schemas.microsoft.com/office/word/2012/wordml" xmlns:w16se="http://schemas.microsoft.com/office/word/2015/wordml/symex" xmlns:wpg="http://schemas.microsoft.com/office/word/2010/wordprocessingGroup" xmlns:wpi="http://schemas.microsoft.com/office/word/2010/wordprocessingInk" xmlns:wne="http://schemas.microsoft.com/office/word/2006/wordml" xmlns:wps="http://schemas.microsoft.com/office/word/2010/wordprocessingShape" mc:Ignorable="w14 w15 w16se wp14">
   <w:body>
-    <w:bookmarkStart w:id="0" w:name="_Hlk479166083" w:displacedByCustomXml="next"/>
+    <w:bookmarkStart w:id="0" w:name="_GoBack" w:displacedByCustomXml="next"/>
     <w:bookmarkEnd w:id="0" w:displacedByCustomXml="next"/>
+    <w:bookmarkStart w:id="1" w:name="_Hlk479166083" w:displacedByCustomXml="next"/>
+    <w:bookmarkEnd w:id="1" w:displacedByCustomXml="next"/>
     <w:sdt>
       <w:sdtPr>
         <w:rPr>
@@ -4250,8 +4252,6 @@
               <w:fldChar w:fldCharType="end"/>
             </w:r>
           </w:hyperlink>
-          <w:bookmarkStart w:id="1" w:name="_GoBack"/>
-          <w:bookmarkEnd w:id="1"/>
         </w:p>
         <w:p>
           <w:pPr>
@@ -26890,7 +26890,7 @@
 </file>
 
 <file path=customXml/itemProps1.xml><?xml version="1.0" encoding="utf-8"?>
-<ds:datastoreItem xmlns:ds="http://schemas.openxmlformats.org/officeDocument/2006/customXml" ds:itemID="{2A7DA4EB-7A4D-41C7-96AB-3506C71DCEF6}">
+<ds:datastoreItem xmlns:ds="http://schemas.openxmlformats.org/officeDocument/2006/customXml" ds:itemID="{201D225F-58F7-41A6-80EC-DC8287645065}">
   <ds:schemaRefs>
     <ds:schemaRef ds:uri="http://schemas.openxmlformats.org/officeDocument/2006/bibliography"/>
   </ds:schemaRefs>

</xml_diff>